<commit_message>
Laver UC6 til styreboks.
</commit_message>
<xml_diff>
--- a/SW/Gruppe 1_Logbog - SW Arkitektur.docx
+++ b/SW/Gruppe 1_Logbog - SW Arkitektur.docx
@@ -660,15 +660,196 @@
               </w:numPr>
             </w:pPr>
             <w:r>
-              <w:t>Vi græder salte tåre og håber</w:t>
+              <w:t>Vi græder salte tåre og håber på forløsning fra oven.</w:t>
+            </w:r>
+          </w:p>
+          <w:p/>
+        </w:tc>
+      </w:tr>
+    </w:tbl>
+    <w:p/>
+    <w:tbl>
+      <w:tblPr>
+        <w:tblStyle w:val="TableGrid"/>
+        <w:tblW w:w="0" w:type="auto"/>
+        <w:tblLook w:val="04A0" w:firstRow="1" w:lastRow="0" w:firstColumn="1" w:lastColumn="0" w:noHBand="0" w:noVBand="1"/>
+      </w:tblPr>
+      <w:tblGrid>
+        <w:gridCol w:w="4814"/>
+        <w:gridCol w:w="4814"/>
+      </w:tblGrid>
+      <w:tr>
+        <w:tc>
+          <w:tcPr>
+            <w:tcW w:w="4814" w:type="dxa"/>
+          </w:tcPr>
+          <w:p>
+            <w:pPr>
+              <w:rPr>
+                <w:b/>
+              </w:rPr>
+            </w:pPr>
+            <w:r>
+              <w:rPr>
+                <w:b/>
+              </w:rPr>
+              <w:t xml:space="preserve">Dato: </w:t>
+            </w:r>
+            <w:r>
+              <w:rPr>
+                <w:b/>
+              </w:rPr>
+              <w:t>20</w:t>
+            </w:r>
+            <w:r>
+              <w:rPr>
+                <w:b/>
+              </w:rPr>
+              <w:t>/04-16</w:t>
+            </w:r>
+          </w:p>
+        </w:tc>
+        <w:tc>
+          <w:tcPr>
+            <w:tcW w:w="4814" w:type="dxa"/>
+          </w:tcPr>
+          <w:p>
+            <w:r>
+              <w:rPr>
+                <w:b/>
+              </w:rPr>
+              <w:t xml:space="preserve">Deltagere: </w:t>
+            </w:r>
+            <w:r>
+              <w:t>Anders &amp; Nikolai</w:t>
+            </w:r>
+          </w:p>
+        </w:tc>
+      </w:tr>
+      <w:tr>
+        <w:tc>
+          <w:tcPr>
+            <w:tcW w:w="9628" w:type="dxa"/>
+            <w:gridSpan w:val="2"/>
+          </w:tcPr>
+          <w:p>
+            <w:pPr>
+              <w:rPr>
+                <w:b/>
+                <w:u w:val="single"/>
+              </w:rPr>
+            </w:pPr>
+            <w:r>
+              <w:rPr>
+                <w:b/>
+                <w:u w:val="single"/>
+              </w:rPr>
+              <w:t>Begivenhed/-er:</w:t>
+            </w:r>
+          </w:p>
+          <w:p>
+            <w:r>
+              <w:t>14:00</w:t>
+            </w:r>
+          </w:p>
+          <w:p>
+            <w:pPr>
+              <w:pStyle w:val="ListParagraph"/>
+              <w:numPr>
+                <w:ilvl w:val="0"/>
+                <w:numId w:val="4"/>
+              </w:numPr>
+            </w:pPr>
+            <w:r>
+              <w:t>Færdiggjort UC5, UC6, UC6 udv. 1 og UC3 udv. 2</w:t>
+            </w:r>
+          </w:p>
+          <w:p>
+            <w:pPr>
+              <w:pStyle w:val="ListParagraph"/>
+              <w:numPr>
+                <w:ilvl w:val="1"/>
+                <w:numId w:val="4"/>
+              </w:numPr>
+            </w:pPr>
+            <w:r>
+              <w:t>Vendt pile så GUI får funktioner som ”closeWindow” og det at åbne de forskellige redigerings vinduer.</w:t>
+            </w:r>
+          </w:p>
+          <w:p>
+            <w:pPr>
+              <w:pStyle w:val="ListParagraph"/>
+              <w:numPr>
+                <w:ilvl w:val="0"/>
+                <w:numId w:val="4"/>
+              </w:numPr>
+            </w:pPr>
+            <w:r>
+              <w:t>Begyndt på UC6 for styreboks</w:t>
+            </w:r>
+          </w:p>
+          <w:p>
+            <w:pPr>
+              <w:pStyle w:val="ListParagraph"/>
+              <w:numPr>
+                <w:ilvl w:val="1"/>
+                <w:numId w:val="4"/>
+              </w:numPr>
+            </w:pPr>
+            <w:r>
+              <w:t>Noteret at der på klassediagram for styreboks, mangler SD-kort Modul samt Real-time Clock.</w:t>
+            </w:r>
+          </w:p>
+          <w:p>
+            <w:pPr>
+              <w:pStyle w:val="ListParagraph"/>
+              <w:numPr>
+                <w:ilvl w:val="1"/>
+                <w:numId w:val="4"/>
+              </w:numPr>
+            </w:pPr>
+            <w:r>
+              <w:t>Generelt for mange funktioner på SD for styreboks – Da i tilfælde som fx. ”add unit” er styreboksens eneste handlinger:</w:t>
+            </w:r>
+          </w:p>
+          <w:p>
+            <w:pPr>
+              <w:pStyle w:val="ListParagraph"/>
+              <w:numPr>
+                <w:ilvl w:val="0"/>
+                <w:numId w:val="5"/>
+              </w:numPr>
+            </w:pPr>
+            <w:r>
+              <w:t>Modtag kommendo via PCIF om at der ønskes at tilføje en enhed.</w:t>
+            </w:r>
+          </w:p>
+          <w:p>
+            <w:pPr>
+              <w:pStyle w:val="ListParagraph"/>
+              <w:numPr>
+                <w:ilvl w:val="0"/>
+                <w:numId w:val="5"/>
+              </w:numPr>
+            </w:pPr>
+            <w:r>
+              <w:t>Modtag informationer omkring den enhed der ønskes tilføjet(ID, roomID, schedule)</w:t>
+            </w:r>
+          </w:p>
+          <w:p>
+            <w:pPr>
+              <w:pStyle w:val="ListParagraph"/>
+              <w:numPr>
+                <w:ilvl w:val="0"/>
+                <w:numId w:val="5"/>
+              </w:numPr>
+            </w:pPr>
+            <w:r>
+              <w:t>Opret enheden i hukommelsen på SD-kort modulet.</w:t>
             </w:r>
             <w:bookmarkStart w:id="0" w:name="_GoBack"/>
             <w:bookmarkEnd w:id="0"/>
-            <w:r>
-              <w:t xml:space="preserve"> på forløsning fra oven.</w:t>
-            </w:r>
-          </w:p>
-          <w:p/>
+          </w:p>
         </w:tc>
       </w:tr>
     </w:tbl>
@@ -686,6 +867,95 @@
 <file path=word/numbering.xml><?xml version="1.0" encoding="utf-8"?>
 <w:numbering xmlns:wpc="http://schemas.microsoft.com/office/word/2010/wordprocessingCanvas" xmlns:mc="http://schemas.openxmlformats.org/markup-compatibility/2006" xmlns:o="urn:schemas-microsoft-com:office:office" xmlns:r="http://schemas.openxmlformats.org/officeDocument/2006/relationships" xmlns:m="http://schemas.openxmlformats.org/officeDocument/2006/math" xmlns:v="urn:schemas-microsoft-com:vml" xmlns:wp14="http://schemas.microsoft.com/office/word/2010/wordprocessingDrawing" xmlns:wp="http://schemas.openxmlformats.org/drawingml/2006/wordprocessingDrawing" xmlns:w10="urn:schemas-microsoft-com:office:word" xmlns:w="http://schemas.openxmlformats.org/wordprocessingml/2006/main" xmlns:w14="http://schemas.microsoft.com/office/word/2010/wordml" xmlns:w15="http://schemas.microsoft.com/office/word/2012/wordml" xmlns:wpg="http://schemas.microsoft.com/office/word/2010/wordprocessingGroup" xmlns:wpi="http://schemas.microsoft.com/office/word/2010/wordprocessingInk" xmlns:wne="http://schemas.microsoft.com/office/word/2006/wordml" xmlns:wps="http://schemas.microsoft.com/office/word/2010/wordprocessingShape" mc:Ignorable="w14 w15 wp14">
   <w:abstractNum w:abstractNumId="0" w15:restartNumberingAfterBreak="0">
+    <w:nsid w:val="11B21B36"/>
+    <w:multiLevelType w:val="hybridMultilevel"/>
+    <w:tmpl w:val="2F147966"/>
+    <w:lvl w:ilvl="0" w:tplc="47A63122">
+      <w:start w:val="1"/>
+      <w:numFmt w:val="decimal"/>
+      <w:lvlText w:val="%1)"/>
+      <w:lvlJc w:val="left"/>
+      <w:pPr>
+        <w:ind w:left="2520" w:hanging="360"/>
+      </w:pPr>
+      <w:rPr>
+        <w:rFonts w:hint="default"/>
+      </w:rPr>
+    </w:lvl>
+    <w:lvl w:ilvl="1" w:tplc="04060019" w:tentative="1">
+      <w:start w:val="1"/>
+      <w:numFmt w:val="lowerLetter"/>
+      <w:lvlText w:val="%2."/>
+      <w:lvlJc w:val="left"/>
+      <w:pPr>
+        <w:ind w:left="3240" w:hanging="360"/>
+      </w:pPr>
+    </w:lvl>
+    <w:lvl w:ilvl="2" w:tplc="0406001B" w:tentative="1">
+      <w:start w:val="1"/>
+      <w:numFmt w:val="lowerRoman"/>
+      <w:lvlText w:val="%3."/>
+      <w:lvlJc w:val="right"/>
+      <w:pPr>
+        <w:ind w:left="3960" w:hanging="180"/>
+      </w:pPr>
+    </w:lvl>
+    <w:lvl w:ilvl="3" w:tplc="0406000F" w:tentative="1">
+      <w:start w:val="1"/>
+      <w:numFmt w:val="decimal"/>
+      <w:lvlText w:val="%4."/>
+      <w:lvlJc w:val="left"/>
+      <w:pPr>
+        <w:ind w:left="4680" w:hanging="360"/>
+      </w:pPr>
+    </w:lvl>
+    <w:lvl w:ilvl="4" w:tplc="04060019" w:tentative="1">
+      <w:start w:val="1"/>
+      <w:numFmt w:val="lowerLetter"/>
+      <w:lvlText w:val="%5."/>
+      <w:lvlJc w:val="left"/>
+      <w:pPr>
+        <w:ind w:left="5400" w:hanging="360"/>
+      </w:pPr>
+    </w:lvl>
+    <w:lvl w:ilvl="5" w:tplc="0406001B" w:tentative="1">
+      <w:start w:val="1"/>
+      <w:numFmt w:val="lowerRoman"/>
+      <w:lvlText w:val="%6."/>
+      <w:lvlJc w:val="right"/>
+      <w:pPr>
+        <w:ind w:left="6120" w:hanging="180"/>
+      </w:pPr>
+    </w:lvl>
+    <w:lvl w:ilvl="6" w:tplc="0406000F" w:tentative="1">
+      <w:start w:val="1"/>
+      <w:numFmt w:val="decimal"/>
+      <w:lvlText w:val="%7."/>
+      <w:lvlJc w:val="left"/>
+      <w:pPr>
+        <w:ind w:left="6840" w:hanging="360"/>
+      </w:pPr>
+    </w:lvl>
+    <w:lvl w:ilvl="7" w:tplc="04060019" w:tentative="1">
+      <w:start w:val="1"/>
+      <w:numFmt w:val="lowerLetter"/>
+      <w:lvlText w:val="%8."/>
+      <w:lvlJc w:val="left"/>
+      <w:pPr>
+        <w:ind w:left="7560" w:hanging="360"/>
+      </w:pPr>
+    </w:lvl>
+    <w:lvl w:ilvl="8" w:tplc="0406001B" w:tentative="1">
+      <w:start w:val="1"/>
+      <w:numFmt w:val="lowerRoman"/>
+      <w:lvlText w:val="%9."/>
+      <w:lvlJc w:val="right"/>
+      <w:pPr>
+        <w:ind w:left="8280" w:hanging="180"/>
+      </w:pPr>
+    </w:lvl>
+  </w:abstractNum>
+  <w:abstractNum w:abstractNumId="1" w15:restartNumberingAfterBreak="0">
     <w:nsid w:val="38BC43A0"/>
     <w:multiLevelType w:val="hybridMultilevel"/>
     <w:tmpl w:val="3DDEFFFC"/>
@@ -798,7 +1068,7 @@
       </w:rPr>
     </w:lvl>
   </w:abstractNum>
-  <w:abstractNum w:abstractNumId="1" w15:restartNumberingAfterBreak="0">
+  <w:abstractNum w:abstractNumId="2" w15:restartNumberingAfterBreak="0">
     <w:nsid w:val="57F64600"/>
     <w:multiLevelType w:val="hybridMultilevel"/>
     <w:tmpl w:val="6E4CDC76"/>
@@ -911,7 +1181,7 @@
       </w:rPr>
     </w:lvl>
   </w:abstractNum>
-  <w:abstractNum w:abstractNumId="2" w15:restartNumberingAfterBreak="0">
+  <w:abstractNum w:abstractNumId="3" w15:restartNumberingAfterBreak="0">
     <w:nsid w:val="742C11A9"/>
     <w:multiLevelType w:val="hybridMultilevel"/>
     <w:tmpl w:val="4E86E182"/>
@@ -1024,14 +1294,133 @@
       </w:rPr>
     </w:lvl>
   </w:abstractNum>
+  <w:abstractNum w:abstractNumId="4" w15:restartNumberingAfterBreak="0">
+    <w:nsid w:val="745A781E"/>
+    <w:multiLevelType w:val="hybridMultilevel"/>
+    <w:tmpl w:val="7C66DA6C"/>
+    <w:lvl w:ilvl="0" w:tplc="04060001">
+      <w:start w:val="1"/>
+      <w:numFmt w:val="bullet"/>
+      <w:lvlText w:val=""/>
+      <w:lvlJc w:val="left"/>
+      <w:pPr>
+        <w:ind w:left="720" w:hanging="360"/>
+      </w:pPr>
+      <w:rPr>
+        <w:rFonts w:ascii="Symbol" w:hAnsi="Symbol" w:hint="default"/>
+      </w:rPr>
+    </w:lvl>
+    <w:lvl w:ilvl="1" w:tplc="04060003">
+      <w:start w:val="1"/>
+      <w:numFmt w:val="bullet"/>
+      <w:lvlText w:val="o"/>
+      <w:lvlJc w:val="left"/>
+      <w:pPr>
+        <w:ind w:left="1440" w:hanging="360"/>
+      </w:pPr>
+      <w:rPr>
+        <w:rFonts w:ascii="Courier New" w:hAnsi="Courier New" w:cs="Courier New" w:hint="default"/>
+      </w:rPr>
+    </w:lvl>
+    <w:lvl w:ilvl="2" w:tplc="04060005">
+      <w:start w:val="1"/>
+      <w:numFmt w:val="bullet"/>
+      <w:lvlText w:val=""/>
+      <w:lvlJc w:val="left"/>
+      <w:pPr>
+        <w:ind w:left="2160" w:hanging="360"/>
+      </w:pPr>
+      <w:rPr>
+        <w:rFonts w:ascii="Wingdings" w:hAnsi="Wingdings" w:hint="default"/>
+      </w:rPr>
+    </w:lvl>
+    <w:lvl w:ilvl="3" w:tplc="04060001" w:tentative="1">
+      <w:start w:val="1"/>
+      <w:numFmt w:val="bullet"/>
+      <w:lvlText w:val=""/>
+      <w:lvlJc w:val="left"/>
+      <w:pPr>
+        <w:ind w:left="2880" w:hanging="360"/>
+      </w:pPr>
+      <w:rPr>
+        <w:rFonts w:ascii="Symbol" w:hAnsi="Symbol" w:hint="default"/>
+      </w:rPr>
+    </w:lvl>
+    <w:lvl w:ilvl="4" w:tplc="04060003" w:tentative="1">
+      <w:start w:val="1"/>
+      <w:numFmt w:val="bullet"/>
+      <w:lvlText w:val="o"/>
+      <w:lvlJc w:val="left"/>
+      <w:pPr>
+        <w:ind w:left="3600" w:hanging="360"/>
+      </w:pPr>
+      <w:rPr>
+        <w:rFonts w:ascii="Courier New" w:hAnsi="Courier New" w:cs="Courier New" w:hint="default"/>
+      </w:rPr>
+    </w:lvl>
+    <w:lvl w:ilvl="5" w:tplc="04060005" w:tentative="1">
+      <w:start w:val="1"/>
+      <w:numFmt w:val="bullet"/>
+      <w:lvlText w:val=""/>
+      <w:lvlJc w:val="left"/>
+      <w:pPr>
+        <w:ind w:left="4320" w:hanging="360"/>
+      </w:pPr>
+      <w:rPr>
+        <w:rFonts w:ascii="Wingdings" w:hAnsi="Wingdings" w:hint="default"/>
+      </w:rPr>
+    </w:lvl>
+    <w:lvl w:ilvl="6" w:tplc="04060001" w:tentative="1">
+      <w:start w:val="1"/>
+      <w:numFmt w:val="bullet"/>
+      <w:lvlText w:val=""/>
+      <w:lvlJc w:val="left"/>
+      <w:pPr>
+        <w:ind w:left="5040" w:hanging="360"/>
+      </w:pPr>
+      <w:rPr>
+        <w:rFonts w:ascii="Symbol" w:hAnsi="Symbol" w:hint="default"/>
+      </w:rPr>
+    </w:lvl>
+    <w:lvl w:ilvl="7" w:tplc="04060003" w:tentative="1">
+      <w:start w:val="1"/>
+      <w:numFmt w:val="bullet"/>
+      <w:lvlText w:val="o"/>
+      <w:lvlJc w:val="left"/>
+      <w:pPr>
+        <w:ind w:left="5760" w:hanging="360"/>
+      </w:pPr>
+      <w:rPr>
+        <w:rFonts w:ascii="Courier New" w:hAnsi="Courier New" w:cs="Courier New" w:hint="default"/>
+      </w:rPr>
+    </w:lvl>
+    <w:lvl w:ilvl="8" w:tplc="04060005" w:tentative="1">
+      <w:start w:val="1"/>
+      <w:numFmt w:val="bullet"/>
+      <w:lvlText w:val=""/>
+      <w:lvlJc w:val="left"/>
+      <w:pPr>
+        <w:ind w:left="6480" w:hanging="360"/>
+      </w:pPr>
+      <w:rPr>
+        <w:rFonts w:ascii="Wingdings" w:hAnsi="Wingdings" w:hint="default"/>
+      </w:rPr>
+    </w:lvl>
+  </w:abstractNum>
   <w:num w:numId="1">
-    <w:abstractNumId w:val="0"/>
+    <w:abstractNumId w:val="1"/>
   </w:num>
   <w:num w:numId="2">
+    <w:abstractNumId w:val="3"/>
+  </w:num>
+  <w:num w:numId="3">
     <w:abstractNumId w:val="2"/>
   </w:num>
-  <w:num w:numId="3">
-    <w:abstractNumId w:val="1"/>
+  <w:num w:numId="4">
+    <w:abstractNumId w:val="4"/>
+  </w:num>
+  <w:num w:numId="5">
+    <w:abstractNumId w:val="0"/>
   </w:num>
 </w:numbering>
 </file>
@@ -1825,7 +2214,7 @@
 </file>
 
 <file path=customXml/itemProps1.xml><?xml version="1.0" encoding="utf-8"?>
-<ds:datastoreItem xmlns:ds="http://schemas.openxmlformats.org/officeDocument/2006/customXml" ds:itemID="{E50CBBE6-EBA7-4DA0-BB39-0E64EDBB7539}">
+<ds:datastoreItem xmlns:ds="http://schemas.openxmlformats.org/officeDocument/2006/customXml" ds:itemID="{A05A782C-5C1E-42CA-8DEC-5DCB1E55C0AD}">
   <ds:schemaRefs>
     <ds:schemaRef ds:uri="http://schemas.openxmlformats.org/officeDocument/2006/bibliography"/>
   </ds:schemaRefs>

</xml_diff>